<commit_message>
Last update 06.10.2020 at 21:18
</commit_message>
<xml_diff>
--- a/LAB/01-LED Blink_and_MORSE_HW/1th HW/Compound assignment operators KRESHNIK_SHALA_226108.docx
+++ b/LAB/01-LED Blink_and_MORSE_HW/1th HW/Compound assignment operators KRESHNIK_SHALA_226108.docx
@@ -159,23 +159,7 @@
           <w:szCs w:val="24"/>
           <w:lang w:val="en-US"/>
         </w:rPr>
-        <w:t xml:space="preserve"> operator</w:t>
-      </w:r>
-      <w:r>
-        <w:rPr>
-          <w:sz w:val="24"/>
-          <w:szCs w:val="24"/>
-          <w:lang w:val="en-US"/>
-        </w:rPr>
-        <w:t xml:space="preserve"> </w:t>
-      </w:r>
-      <w:r>
-        <w:rPr>
-          <w:sz w:val="24"/>
-          <w:szCs w:val="24"/>
-          <w:lang w:val="en-US"/>
-        </w:rPr>
-        <w:t>(</w:t>
+        <w:t xml:space="preserve"> operator (</w:t>
       </w:r>
       <w:r>
         <w:rPr>
@@ -215,17 +199,7 @@
           <w:szCs w:val="21"/>
           <w:lang w:val="en-US"/>
         </w:rPr>
-        <w:t>Use</w:t>
-      </w:r>
-      <w:r>
-        <w:rPr>
-          <w:rFonts w:ascii="CenturyGothic" w:hAnsi="CenturyGothic" w:cs="CenturyGothic"/>
-          <w:b/>
-          <w:sz w:val="21"/>
-          <w:szCs w:val="21"/>
-          <w:lang w:val="en-US"/>
-        </w:rPr>
-        <w:t>:</w:t>
+        <w:t>Use:</w:t>
       </w:r>
       <w:r>
         <w:rPr>
@@ -289,11 +263,6 @@
           <w:lang w:val="en-US"/>
         </w:rPr>
         <w:br/>
-      </w:r>
-      <w:r>
-        <w:rPr>
-          <w:lang w:val="en-US"/>
-        </w:rPr>
         <w:t xml:space="preserve">For example, if we need to filter or eliminate 4 Most significant bits of </w:t>
       </w:r>
       <w:proofErr w:type="gramStart"/>
@@ -1004,6 +973,7 @@
           <w:szCs w:val="21"/>
           <w:lang w:val="en-US"/>
         </w:rPr>
+        <w:lastRenderedPageBreak/>
         <w:t>Result:</w:t>
       </w:r>
       <w:r>
@@ -1031,7 +1001,6 @@
           <w:szCs w:val="21"/>
           <w:lang w:val="en-US"/>
         </w:rPr>
-        <w:lastRenderedPageBreak/>
         <w:br/>
       </w:r>
       <w:r>
@@ -1854,13 +1823,7 @@
         <w:rPr>
           <w:lang w:val="en-US"/>
         </w:rPr>
-        <w:t xml:space="preserve"> Reg = 0b0</w:t>
-      </w:r>
-      <w:r>
-        <w:rPr>
-          <w:lang w:val="en-US"/>
-        </w:rPr>
-        <w:t>110</w:t>
+        <w:t xml:space="preserve"> Reg = 0b0110</w:t>
       </w:r>
       <w:r>
         <w:rPr>
@@ -2522,13 +2485,7 @@
         <w:rPr>
           <w:lang w:val="en-US"/>
         </w:rPr>
-        <w:t>bit or specific bit</w:t>
-      </w:r>
-      <w:r>
-        <w:rPr>
-          <w:lang w:val="en-US"/>
-        </w:rPr>
-        <w:t xml:space="preserve"> to the left</w:t>
+        <w:t>bit or specific bit to the left</w:t>
       </w:r>
       <w:r>
         <w:rPr>
@@ -2979,7 +2936,7 @@
 <w:hdr xmlns:wpc="http://schemas.microsoft.com/office/word/2010/wordprocessingCanvas" xmlns:cx="http://schemas.microsoft.com/office/drawing/2014/chartex" xmlns:cx1="http://schemas.microsoft.com/office/drawing/2015/9/8/chartex" xmlns:cx2="http://schemas.microsoft.com/office/drawing/2015/10/21/chartex" xmlns:cx3="http://schemas.microsoft.com/office/drawing/2016/5/9/chartex" xmlns:cx4="http://schemas.microsoft.com/office/drawing/2016/5/10/chartex" xmlns:cx5="http://schemas.microsoft.com/office/drawing/2016/5/11/chartex" xmlns:cx6="http://schemas.microsoft.com/office/drawing/2016/5/12/chartex" xmlns:cx7="http://schemas.microsoft.com/office/drawing/2016/5/13/chartex" xmlns:cx8="http://schemas.microsoft.com/office/drawing/2016/5/14/chartex" xmlns:mc="http://schemas.openxmlformats.org/markup-compatibility/2006" xmlns:aink="http://schemas.microsoft.com/office/drawing/2016/ink" xmlns:am3d="http://schemas.microsoft.com/office/drawing/2017/model3d" xmlns:o="urn:schemas-microsoft-com:office:office" xmlns:r="http://schemas.openxmlformats.org/officeDocument/2006/relationships" xmlns:m="http://schemas.openxmlformats.org/officeDocument/2006/math" xmlns:v="urn:schemas-microsoft-com:vml" xmlns:wp14="http://schemas.microsoft.com/office/word/2010/wordprocessingDrawing" xmlns:wp="http://schemas.openxmlformats.org/drawingml/2006/wordprocessingDrawing" xmlns:w10="urn:schemas-microsoft-com:office:word" xmlns:w="http://schemas.openxmlformats.org/wordprocessingml/2006/main" xmlns:w14="http://schemas.microsoft.com/office/word/2010/wordml" xmlns:w15="http://schemas.microsoft.com/office/word/2012/wordml" xmlns:w16cex="http://schemas.microsoft.com/office/word/2018/wordml/cex" xmlns:w16cid="http://schemas.microsoft.com/office/word/2016/wordml/cid" xmlns:w16="http://schemas.microsoft.com/office/word/2018/wordml" xmlns:w16se="http://schemas.microsoft.com/office/word/2015/wordml/symex" xmlns:wpg="http://schemas.microsoft.com/office/word/2010/wordprocessingGroup" xmlns:wpi="http://schemas.microsoft.com/office/word/2010/wordprocessingInk" xmlns:wne="http://schemas.microsoft.com/office/word/2006/wordml" xmlns:wps="http://schemas.microsoft.com/office/word/2010/wordprocessingShape" mc:Ignorable="w14 w15 w16se w16cid w16 w16cex wp14">
   <w:p>
     <w:pPr>
-      <w:pStyle w:val="Kopfzeile"/>
+      <w:pStyle w:val="Default"/>
       <w:rPr>
         <w:i/>
         <w:iCs/>
@@ -3070,7 +3027,51 @@
         <w:lang w:val="en-US"/>
       </w:rPr>
       <w:br/>
-      <w:t xml:space="preserve">                                                                                                                         </w:t>
+    </w:r>
+    <w:r>
+      <w:rPr>
+        <w:i/>
+        <w:iCs/>
+        <w:sz w:val="22"/>
+        <w:szCs w:val="22"/>
+        <w:lang w:val="en-US"/>
+      </w:rPr>
+      <w:t xml:space="preserve">GitHub: </w:t>
+    </w:r>
+    <w:hyperlink r:id="rId1" w:history="1">
+      <w:r>
+        <w:rPr>
+          <w:rStyle w:val="Hyperlink"/>
+          <w:i/>
+          <w:iCs/>
+          <w:lang w:val="en-US"/>
+        </w:rPr>
+        <w:t>https://github.com/ShalaKreshnik</w:t>
+      </w:r>
+    </w:hyperlink>
+    <w:r>
+      <w:rPr>
+        <w:i/>
+        <w:iCs/>
+        <w:lang w:val="en-US"/>
+      </w:rPr>
+      <w:t xml:space="preserve">       </w:t>
+    </w:r>
+    <w:r>
+      <w:rPr>
+        <w:i/>
+        <w:iCs/>
+        <w:lang w:val="en-US"/>
+      </w:rPr>
+      <w:t xml:space="preserve">          </w:t>
+    </w:r>
+    <w:r>
+      <w:rPr>
+        <w:i/>
+        <w:iCs/>
+        <w:lang w:val="en-US"/>
+      </w:rPr>
+      <w:t xml:space="preserve">               </w:t>
     </w:r>
     <w:r>
       <w:rPr>
@@ -3102,7 +3103,25 @@
         <w:iCs/>
         <w:lang w:val="en-US"/>
       </w:rPr>
-      <w:t xml:space="preserve">                                                                                                                         </w:t>
+      <w:t xml:space="preserve">        </w:t>
+    </w:r>
+  </w:p>
+  <w:p>
+    <w:pPr>
+      <w:pStyle w:val="Kopfzeile"/>
+      <w:rPr>
+        <w:i/>
+        <w:iCs/>
+        <w:lang w:val="en-US"/>
+      </w:rPr>
+    </w:pPr>
+    <w:r>
+      <w:rPr>
+        <w:i/>
+        <w:iCs/>
+        <w:lang w:val="en-US"/>
+      </w:rPr>
+      <w:t xml:space="preserve">                                                                                                                 </w:t>
     </w:r>
     <w:r>
       <w:rPr>
@@ -3711,6 +3730,45 @@
       </w:tblBorders>
     </w:tblPr>
   </w:style>
+  <w:style w:type="paragraph" w:customStyle="1" w:styleId="Default">
+    <w:name w:val="Default"/>
+    <w:rsid w:val="00D73789"/>
+    <w:pPr>
+      <w:autoSpaceDE w:val="0"/>
+      <w:autoSpaceDN w:val="0"/>
+      <w:adjustRightInd w:val="0"/>
+      <w:spacing w:after="0" w:line="240" w:lineRule="auto"/>
+    </w:pPr>
+    <w:rPr>
+      <w:rFonts w:ascii="Calibri" w:hAnsi="Calibri" w:cs="Calibri"/>
+      <w:color w:val="000000"/>
+      <w:sz w:val="24"/>
+      <w:szCs w:val="24"/>
+    </w:rPr>
+  </w:style>
+  <w:style w:type="character" w:styleId="Hyperlink">
+    <w:name w:val="Hyperlink"/>
+    <w:basedOn w:val="Absatz-Standardschriftart"/>
+    <w:uiPriority w:val="99"/>
+    <w:unhideWhenUsed/>
+    <w:rsid w:val="00D73789"/>
+    <w:rPr>
+      <w:color w:val="0563C1" w:themeColor="hyperlink"/>
+      <w:u w:val="single"/>
+    </w:rPr>
+  </w:style>
+  <w:style w:type="character" w:styleId="NichtaufgelsteErwhnung">
+    <w:name w:val="Unresolved Mention"/>
+    <w:basedOn w:val="Absatz-Standardschriftart"/>
+    <w:uiPriority w:val="99"/>
+    <w:semiHidden/>
+    <w:unhideWhenUsed/>
+    <w:rsid w:val="00D73789"/>
+    <w:rPr>
+      <w:color w:val="605E5C"/>
+      <w:shd w:val="clear" w:color="auto" w:fill="E1DFDD"/>
+    </w:rPr>
+  </w:style>
 </w:styles>
 </file>
 

</xml_diff>